<commit_message>
Weapon hud ui added
</commit_message>
<xml_diff>
--- a/Paper Designs and GDD/Assets Decloration.docx
+++ b/Paper Designs and GDD/Assets Decloration.docx
@@ -145,8 +145,13 @@
       </w:hyperlink>
     </w:p>
     <w:p>
-      <w:r>
-        <w:t xml:space="preserve">RealTimeCsg - </w:t>
+      <w:proofErr w:type="spellStart"/>
+      <w:r>
+        <w:t>RealTimeCsg</w:t>
+      </w:r>
+      <w:proofErr w:type="spellEnd"/>
+      <w:r>
+        <w:t xml:space="preserve"> - </w:t>
       </w:r>
       <w:hyperlink r:id="rId14" w:history="1">
         <w:r>
@@ -187,7 +192,24 @@
         </w:r>
       </w:hyperlink>
     </w:p>
-    <w:p/>
+    <w:p>
+      <w:r>
+        <w:t xml:space="preserve">PNG - </w:t>
+      </w:r>
+      <w:hyperlink r:id="rId17" w:history="1">
+        <w:r>
+          <w:rPr>
+            <w:rStyle w:val="Hyperlink"/>
+          </w:rPr>
+          <w:t>https://www.cleanpng.com/png-war-robots-punisher-weapon-firearm-cossack-4573851/download-png.html</w:t>
+        </w:r>
+      </w:hyperlink>
+    </w:p>
+    <w:p>
+      <w:r>
+        <w:t xml:space="preserve"> </w:t>
+      </w:r>
+    </w:p>
     <w:p/>
     <w:sectPr>
       <w:pgSz w:w="11906" w:h="16838"/>

</xml_diff>

<commit_message>
Level 1 - Terrain
</commit_message>
<xml_diff>
--- a/Paper Designs and GDD/Assets Decloration.docx
+++ b/Paper Designs and GDD/Assets Decloration.docx
@@ -145,13 +145,8 @@
       </w:hyperlink>
     </w:p>
     <w:p>
-      <w:proofErr w:type="spellStart"/>
-      <w:r>
-        <w:t>RealTimeCsg</w:t>
-      </w:r>
-      <w:proofErr w:type="spellEnd"/>
-      <w:r>
-        <w:t xml:space="preserve"> - </w:t>
+      <w:r>
+        <w:t xml:space="preserve">RealTimeCsg - </w:t>
       </w:r>
       <w:hyperlink r:id="rId15" w:history="1">
         <w:r>
@@ -267,13 +262,8 @@
           <w:numId w:val="1"/>
         </w:numPr>
       </w:pPr>
-      <w:proofErr w:type="spellStart"/>
-      <w:r>
-        <w:t>Inspo</w:t>
-      </w:r>
-      <w:proofErr w:type="spellEnd"/>
-      <w:r>
-        <w:t xml:space="preserve"> for enemy spawner </w:t>
+      <w:r>
+        <w:t xml:space="preserve">Inspo for enemy spawner </w:t>
       </w:r>
       <w:hyperlink r:id="rId21" w:history="1">
         <w:r>
@@ -283,6 +273,12 @@
           <w:t>https://www.youtube.com/watch?v=SELTWo1XZ0c</w:t>
         </w:r>
       </w:hyperlink>
+    </w:p>
+    <w:p>
+      <w:r>
+        <w:lastRenderedPageBreak/>
+        <w:t xml:space="preserve">Movement </w:t>
+      </w:r>
     </w:p>
     <w:p>
       <w:pPr>
@@ -292,6 +288,41 @@
           <w:numId w:val="1"/>
         </w:numPr>
       </w:pPr>
+      <w:hyperlink r:id="rId22" w:history="1">
+        <w:r>
+          <w:rPr>
+            <w:rStyle w:val="Hyperlink"/>
+          </w:rPr>
+          <w:t>https://www.youtube.com/watch?v=f473C43s8nE</w:t>
+        </w:r>
+      </w:hyperlink>
+    </w:p>
+    <w:p>
+      <w:pPr>
+        <w:ind w:left="360"/>
+      </w:pPr>
+      <w:r>
+        <w:t xml:space="preserve">Making enemys lootable </w:t>
+      </w:r>
+      <w:r>
+        <w:t>(haven’t used)</w:t>
+      </w:r>
+    </w:p>
+    <w:p>
+      <w:pPr>
+        <w:ind w:left="360"/>
+      </w:pPr>
+      <w:r>
+        <w:t xml:space="preserve">– </w:t>
+      </w:r>
+    </w:p>
+    <w:p>
+      <w:pPr>
+        <w:ind w:left="360"/>
+      </w:pPr>
+      <w:r>
+        <w:t>https://www.youtube.com/watch?v=yjZ5mLNll5M</w:t>
+      </w:r>
     </w:p>
     <w:sectPr>
       <w:pgSz w:w="11906" w:h="16838"/>

</xml_diff>

<commit_message>
Level 1 - Rocks
</commit_message>
<xml_diff>
--- a/Paper Designs and GDD/Assets Decloration.docx
+++ b/Paper Designs and GDD/Assets Decloration.docx
@@ -157,7 +157,14 @@
         </w:r>
       </w:hyperlink>
     </w:p>
-    <w:p/>
+    <w:p>
+      <w:r>
+        <w:t xml:space="preserve">Sand 4 terrain - </w:t>
+      </w:r>
+      <w:r>
+        <w:t>https://polyhaven.com/a/sandy_gravel_02</w:t>
+      </w:r>
+    </w:p>
     <w:p/>
     <w:p>
       <w:r>

</xml_diff>